<commit_message>
Changed danils and marcs role in the project
</commit_message>
<xml_diff>
--- a/Protokolle/Dokumentation1.docx
+++ b/Protokolle/Dokumentation1.docx
@@ -29,7 +29,12 @@
     <w:p/>
     <w:p>
       <w:r>
-        <w:t>Rollenvergabe:</w:t>
+        <w:t>Rollenverga</w:t>
+      </w:r>
+      <w:bookmarkStart w:id="0" w:name="_GoBack"/>
+      <w:bookmarkEnd w:id="0"/>
+      <w:r>
+        <w:t>be:</w:t>
       </w:r>
     </w:p>
     <w:p>
@@ -47,83 +52,106 @@
       </w:r>
       <w:r>
         <w:tab/>
-        <w:t xml:space="preserve">      Marc Sinner         --   Dokumentation</w:t>
-      </w:r>
-    </w:p>
-    <w:p>
-      <w:r>
-        <w:tab/>
-      </w:r>
-      <w:r>
-        <w:tab/>
-      </w:r>
-      <w:r>
-        <w:tab/>
-        <w:t xml:space="preserve">      Daniel </w:t>
+        <w:t xml:space="preserve">      </w:t>
+      </w:r>
+      <w:r>
+        <w:t xml:space="preserve">Daniel </w:t>
       </w:r>
       <w:proofErr w:type="spellStart"/>
+      <w:r>
+        <w:t>Osipishin</w:t>
+      </w:r>
+      <w:proofErr w:type="spellEnd"/>
+      <w:r>
+        <w:t xml:space="preserve"> </w:t>
+      </w:r>
+      <w:r>
+        <w:t>--   Dokumentation</w:t>
+      </w:r>
+    </w:p>
+    <w:p>
+      <w:r>
+        <w:tab/>
+      </w:r>
+      <w:r>
+        <w:tab/>
+      </w:r>
+      <w:r>
+        <w:tab/>
+        <w:t xml:space="preserve">      </w:t>
+      </w:r>
+      <w:r>
+        <w:t xml:space="preserve">Marc Sinner       </w:t>
+      </w:r>
+      <w:r>
+        <w:t>--   Vortrag</w:t>
+      </w:r>
+    </w:p>
+    <w:p/>
+    <w:p>
+      <w:r>
+        <w:tab/>
+        <w:t xml:space="preserve"> VHDL – Projekt </w:t>
+      </w:r>
       <w:proofErr w:type="gramStart"/>
       <w:r>
+        <w:t xml:space="preserve">  :</w:t>
+      </w:r>
+      <w:proofErr w:type="gramEnd"/>
+      <w:r>
+        <w:t xml:space="preserve">  </w:t>
+      </w:r>
+      <w:r>
+        <w:t>Marc Sinner</w:t>
+      </w:r>
+      <w:r>
+        <w:tab/>
+        <w:t xml:space="preserve">      </w:t>
+      </w:r>
+      <w:r>
+        <w:t>--    Projektleiter</w:t>
+      </w:r>
+    </w:p>
+    <w:p>
+      <w:r>
+        <w:tab/>
+      </w:r>
+      <w:r>
+        <w:tab/>
+      </w:r>
+      <w:r>
+        <w:tab/>
+        <w:t xml:space="preserve">      Adrian Kögl</w:t>
+      </w:r>
+      <w:r>
+        <w:tab/>
+        <w:t xml:space="preserve">        --    Dokumentation</w:t>
+      </w:r>
+    </w:p>
+    <w:p>
+      <w:r>
+        <w:tab/>
+      </w:r>
+      <w:r>
+        <w:tab/>
+      </w:r>
+      <w:r>
+        <w:tab/>
+        <w:t xml:space="preserve">      </w:t>
+      </w:r>
+      <w:r>
+        <w:t xml:space="preserve">Daniel </w:t>
+      </w:r>
+      <w:proofErr w:type="spellStart"/>
+      <w:r>
         <w:t>Osipishin</w:t>
       </w:r>
       <w:proofErr w:type="spellEnd"/>
       <w:r>
-        <w:t xml:space="preserve">  --</w:t>
-      </w:r>
-      <w:proofErr w:type="gramEnd"/>
-      <w:r>
-        <w:t xml:space="preserve">   Vortrag</w:t>
-      </w:r>
-    </w:p>
-    <w:p/>
-    <w:p>
-      <w:r>
-        <w:tab/>
-        <w:t xml:space="preserve"> VHDL – Projekt </w:t>
-      </w:r>
-      <w:proofErr w:type="gramStart"/>
-      <w:r>
-        <w:t xml:space="preserve">  :</w:t>
-      </w:r>
-      <w:proofErr w:type="gramEnd"/>
-      <w:r>
-        <w:t xml:space="preserve">  Daniel </w:t>
-      </w:r>
-      <w:proofErr w:type="spellStart"/>
-      <w:r>
-        <w:t>Osipishin</w:t>
-      </w:r>
-      <w:proofErr w:type="spellEnd"/>
-      <w:r>
-        <w:t xml:space="preserve">  --    Projektleiter</w:t>
-      </w:r>
-    </w:p>
-    <w:p>
-      <w:r>
-        <w:tab/>
-      </w:r>
-      <w:r>
-        <w:tab/>
-      </w:r>
-      <w:r>
-        <w:tab/>
-        <w:t xml:space="preserve">      Adrian Kögl</w:t>
-      </w:r>
-      <w:r>
-        <w:tab/>
-        <w:t xml:space="preserve">        --    Dokumentation</w:t>
-      </w:r>
-    </w:p>
-    <w:p>
-      <w:r>
-        <w:tab/>
-      </w:r>
-      <w:r>
-        <w:tab/>
-      </w:r>
-      <w:r>
-        <w:tab/>
-        <w:t xml:space="preserve">      Marc Sinner         --    Vortrag</w:t>
+        <w:t xml:space="preserve"> </w:t>
+      </w:r>
+      <w:r>
+        <w:t>--    Vortrag</w:t>
       </w:r>
     </w:p>
     <w:p>
@@ -203,8 +231,6 @@
       <w:r>
         <w:t>umgestellt werden und die Nullstelle mittels Newton-Verfahren berechnet werden (siehe Spezifikationen)</w:t>
       </w:r>
-      <w:bookmarkStart w:id="0" w:name="_GoBack"/>
-      <w:bookmarkEnd w:id="0"/>
     </w:p>
     <w:sectPr>
       <w:pgSz w:w="11906" w:h="16838"/>

</xml_diff>